<commit_message>
Schreibfehler in Doku ausgebessert, weitere Begriffe ins Glossar aufgenommen
</commit_message>
<xml_diff>
--- a/MS2/glossar.docx
+++ b/MS2/glossar.docx
@@ -73,6 +73,76 @@
                 <w:sz w:val="28"/>
                 <w:szCs w:val="28"/>
               </w:rPr>
+              <w:t>Analphabeten</w:t>
+            </w:r>
+          </w:p>
+        </w:tc>
+        <w:tc>
+          <w:tcPr>
+            <w:tcW w:w="4819" w:type="dxa"/>
+            <w:tcBorders>
+              <w:top w:val="single" w:sz="2" w:space="0" w:color="000000"/>
+              <w:left w:val="single" w:sz="2" w:space="0" w:color="000000"/>
+              <w:bottom w:val="single" w:sz="2" w:space="0" w:color="000000"/>
+              <w:right w:val="single" w:sz="2" w:space="0" w:color="000000"/>
+              <w:insideH w:val="single" w:sz="2" w:space="0" w:color="000000"/>
+              <w:insideV w:val="single" w:sz="2" w:space="0" w:color="000000"/>
+            </w:tcBorders>
+            <w:shd w:fill="auto" w:val="clear"/>
+            <w:tcMar>
+              <w:left w:w="54" w:type="dxa"/>
+            </w:tcMar>
+          </w:tcPr>
+          <w:p>
+            <w:pPr>
+              <w:pStyle w:val="TabellenInhalt"/>
+              <w:rPr>
+                <w:rFonts w:ascii="Calibri" w:hAnsi="Calibri"/>
+                <w:sz w:val="28"/>
+                <w:szCs w:val="28"/>
+              </w:rPr>
+            </w:pPr>
+            <w:r>
+              <w:rPr>
+                <w:rFonts w:ascii="Calibri" w:hAnsi="Calibri"/>
+                <w:sz w:val="28"/>
+                <w:szCs w:val="28"/>
+              </w:rPr>
+              <w:t>Menschen mit fehlenden Lese- und Schreibfähigkeiten.</w:t>
+            </w:r>
+          </w:p>
+        </w:tc>
+      </w:tr>
+      <w:tr>
+        <w:trPr/>
+        <w:tc>
+          <w:tcPr>
+            <w:tcW w:w="4819" w:type="dxa"/>
+            <w:tcBorders>
+              <w:left w:val="single" w:sz="2" w:space="0" w:color="000000"/>
+              <w:bottom w:val="single" w:sz="2" w:space="0" w:color="000000"/>
+              <w:insideH w:val="single" w:sz="2" w:space="0" w:color="000000"/>
+            </w:tcBorders>
+            <w:shd w:fill="auto" w:val="clear"/>
+            <w:tcMar>
+              <w:left w:w="54" w:type="dxa"/>
+            </w:tcMar>
+          </w:tcPr>
+          <w:p>
+            <w:pPr>
+              <w:pStyle w:val="TabellenInhalt"/>
+              <w:rPr>
+                <w:rFonts w:ascii="Calibri" w:hAnsi="Calibri"/>
+                <w:sz w:val="28"/>
+                <w:szCs w:val="28"/>
+              </w:rPr>
+            </w:pPr>
+            <w:r>
+              <w:rPr>
+                <w:rFonts w:ascii="Calibri" w:hAnsi="Calibri"/>
+                <w:sz w:val="28"/>
+                <w:szCs w:val="28"/>
+              </w:rPr>
               <w:t>Anbauempfehlung</w:t>
             </w:r>
           </w:p>
@@ -81,7 +151,6 @@
           <w:tcPr>
             <w:tcW w:w="4819" w:type="dxa"/>
             <w:tcBorders>
-              <w:top w:val="single" w:sz="2" w:space="0" w:color="000000"/>
               <w:left w:val="single" w:sz="2" w:space="0" w:color="000000"/>
               <w:bottom w:val="single" w:sz="2" w:space="0" w:color="000000"/>
               <w:right w:val="single" w:sz="2" w:space="0" w:color="000000"/>
@@ -281,6 +350,74 @@
                 <w:sz w:val="28"/>
                 <w:szCs w:val="28"/>
               </w:rPr>
+              <w:t>Interaktionsparadigmen</w:t>
+            </w:r>
+          </w:p>
+        </w:tc>
+        <w:tc>
+          <w:tcPr>
+            <w:tcW w:w="4819" w:type="dxa"/>
+            <w:tcBorders>
+              <w:left w:val="single" w:sz="2" w:space="0" w:color="000000"/>
+              <w:bottom w:val="single" w:sz="2" w:space="0" w:color="000000"/>
+              <w:right w:val="single" w:sz="2" w:space="0" w:color="000000"/>
+              <w:insideH w:val="single" w:sz="2" w:space="0" w:color="000000"/>
+              <w:insideV w:val="single" w:sz="2" w:space="0" w:color="000000"/>
+            </w:tcBorders>
+            <w:shd w:fill="auto" w:val="clear"/>
+            <w:tcMar>
+              <w:left w:w="54" w:type="dxa"/>
+            </w:tcMar>
+          </w:tcPr>
+          <w:p>
+            <w:pPr>
+              <w:pStyle w:val="TabellenInhalt"/>
+              <w:rPr>
+                <w:rFonts w:ascii="Calibri" w:hAnsi="Calibri"/>
+                <w:sz w:val="28"/>
+                <w:szCs w:val="28"/>
+              </w:rPr>
+            </w:pPr>
+            <w:r>
+              <w:rPr>
+                <w:rFonts w:ascii="Calibri" w:hAnsi="Calibri"/>
+                <w:sz w:val="28"/>
+                <w:szCs w:val="28"/>
+              </w:rPr>
+            </w:r>
+          </w:p>
+        </w:tc>
+      </w:tr>
+      <w:tr>
+        <w:trPr/>
+        <w:tc>
+          <w:tcPr>
+            <w:tcW w:w="4819" w:type="dxa"/>
+            <w:tcBorders>
+              <w:left w:val="single" w:sz="2" w:space="0" w:color="000000"/>
+              <w:bottom w:val="single" w:sz="2" w:space="0" w:color="000000"/>
+              <w:insideH w:val="single" w:sz="2" w:space="0" w:color="000000"/>
+            </w:tcBorders>
+            <w:shd w:fill="auto" w:val="clear"/>
+            <w:tcMar>
+              <w:left w:w="54" w:type="dxa"/>
+            </w:tcMar>
+          </w:tcPr>
+          <w:p>
+            <w:pPr>
+              <w:pStyle w:val="TabellenInhalt"/>
+              <w:rPr>
+                <w:rFonts w:ascii="Calibri" w:hAnsi="Calibri"/>
+                <w:sz w:val="28"/>
+                <w:szCs w:val="28"/>
+              </w:rPr>
+            </w:pPr>
+            <w:r>
+              <w:rPr>
+                <w:rFonts w:ascii="Calibri" w:hAnsi="Calibri"/>
+                <w:sz w:val="28"/>
+                <w:szCs w:val="28"/>
+              </w:rPr>
               <w:t>Pflanzentopologie</w:t>
             </w:r>
           </w:p>
@@ -350,6 +487,74 @@
                 <w:sz w:val="28"/>
                 <w:szCs w:val="28"/>
               </w:rPr>
+              <w:t>Root-Activity</w:t>
+            </w:r>
+          </w:p>
+        </w:tc>
+        <w:tc>
+          <w:tcPr>
+            <w:tcW w:w="4819" w:type="dxa"/>
+            <w:tcBorders>
+              <w:left w:val="single" w:sz="2" w:space="0" w:color="000000"/>
+              <w:bottom w:val="single" w:sz="2" w:space="0" w:color="000000"/>
+              <w:right w:val="single" w:sz="2" w:space="0" w:color="000000"/>
+              <w:insideH w:val="single" w:sz="2" w:space="0" w:color="000000"/>
+              <w:insideV w:val="single" w:sz="2" w:space="0" w:color="000000"/>
+            </w:tcBorders>
+            <w:shd w:fill="auto" w:val="clear"/>
+            <w:tcMar>
+              <w:left w:w="54" w:type="dxa"/>
+            </w:tcMar>
+          </w:tcPr>
+          <w:p>
+            <w:pPr>
+              <w:pStyle w:val="TabellenInhalt"/>
+              <w:rPr>
+                <w:rFonts w:ascii="Calibri" w:hAnsi="Calibri"/>
+                <w:sz w:val="28"/>
+                <w:szCs w:val="28"/>
+              </w:rPr>
+            </w:pPr>
+            <w:r>
+              <w:rPr>
+                <w:rFonts w:ascii="Calibri" w:hAnsi="Calibri"/>
+                <w:sz w:val="28"/>
+                <w:szCs w:val="28"/>
+              </w:rPr>
+            </w:r>
+          </w:p>
+        </w:tc>
+      </w:tr>
+      <w:tr>
+        <w:trPr/>
+        <w:tc>
+          <w:tcPr>
+            <w:tcW w:w="4819" w:type="dxa"/>
+            <w:tcBorders>
+              <w:left w:val="single" w:sz="2" w:space="0" w:color="000000"/>
+              <w:bottom w:val="single" w:sz="2" w:space="0" w:color="000000"/>
+              <w:insideH w:val="single" w:sz="2" w:space="0" w:color="000000"/>
+            </w:tcBorders>
+            <w:shd w:fill="auto" w:val="clear"/>
+            <w:tcMar>
+              <w:left w:w="54" w:type="dxa"/>
+            </w:tcMar>
+          </w:tcPr>
+          <w:p>
+            <w:pPr>
+              <w:pStyle w:val="TabellenInhalt"/>
+              <w:rPr>
+                <w:rFonts w:ascii="Calibri" w:hAnsi="Calibri"/>
+                <w:sz w:val="28"/>
+                <w:szCs w:val="28"/>
+              </w:rPr>
+            </w:pPr>
+            <w:r>
+              <w:rPr>
+                <w:rFonts w:ascii="Calibri" w:hAnsi="Calibri"/>
+                <w:sz w:val="28"/>
+                <w:szCs w:val="28"/>
+              </w:rPr>
               <w:t>Tutorial</w:t>
             </w:r>
           </w:p>
@@ -419,106 +624,110 @@
                 <w:sz w:val="28"/>
                 <w:szCs w:val="28"/>
               </w:rPr>
-            </w:r>
-          </w:p>
-        </w:tc>
-        <w:tc>
-          <w:tcPr>
-            <w:tcW w:w="4819" w:type="dxa"/>
-            <w:tcBorders>
-              <w:left w:val="single" w:sz="2" w:space="0" w:color="000000"/>
-              <w:bottom w:val="single" w:sz="2" w:space="0" w:color="000000"/>
-              <w:right w:val="single" w:sz="2" w:space="0" w:color="000000"/>
-              <w:insideH w:val="single" w:sz="2" w:space="0" w:color="000000"/>
-              <w:insideV w:val="single" w:sz="2" w:space="0" w:color="000000"/>
-            </w:tcBorders>
-            <w:shd w:fill="auto" w:val="clear"/>
-            <w:tcMar>
-              <w:left w:w="54" w:type="dxa"/>
-            </w:tcMar>
-          </w:tcPr>
-          <w:p>
-            <w:pPr>
-              <w:pStyle w:val="TabellenInhalt"/>
-              <w:rPr>
-                <w:rFonts w:ascii="Calibri" w:hAnsi="Calibri"/>
-                <w:sz w:val="28"/>
-                <w:szCs w:val="28"/>
-              </w:rPr>
-            </w:pPr>
-            <w:r>
-              <w:rPr>
-                <w:rFonts w:ascii="Calibri" w:hAnsi="Calibri"/>
-                <w:sz w:val="28"/>
-                <w:szCs w:val="28"/>
-              </w:rPr>
-            </w:r>
-          </w:p>
-        </w:tc>
-      </w:tr>
-      <w:tr>
-        <w:trPr/>
-        <w:tc>
-          <w:tcPr>
-            <w:tcW w:w="4819" w:type="dxa"/>
-            <w:tcBorders>
-              <w:left w:val="single" w:sz="2" w:space="0" w:color="000000"/>
-              <w:bottom w:val="single" w:sz="2" w:space="0" w:color="000000"/>
-              <w:insideH w:val="single" w:sz="2" w:space="0" w:color="000000"/>
-            </w:tcBorders>
-            <w:shd w:fill="auto" w:val="clear"/>
-            <w:tcMar>
-              <w:left w:w="54" w:type="dxa"/>
-            </w:tcMar>
-          </w:tcPr>
-          <w:p>
-            <w:pPr>
-              <w:pStyle w:val="TabellenInhalt"/>
-              <w:rPr>
-                <w:rFonts w:ascii="Calibri" w:hAnsi="Calibri"/>
-                <w:sz w:val="28"/>
-                <w:szCs w:val="28"/>
-              </w:rPr>
-            </w:pPr>
-            <w:r>
-              <w:rPr>
-                <w:rFonts w:ascii="Calibri" w:hAnsi="Calibri"/>
-                <w:sz w:val="28"/>
-                <w:szCs w:val="28"/>
-              </w:rPr>
-            </w:r>
-          </w:p>
-        </w:tc>
-        <w:tc>
-          <w:tcPr>
-            <w:tcW w:w="4819" w:type="dxa"/>
-            <w:tcBorders>
-              <w:left w:val="single" w:sz="2" w:space="0" w:color="000000"/>
-              <w:bottom w:val="single" w:sz="2" w:space="0" w:color="000000"/>
-              <w:right w:val="single" w:sz="2" w:space="0" w:color="000000"/>
-              <w:insideH w:val="single" w:sz="2" w:space="0" w:color="000000"/>
-              <w:insideV w:val="single" w:sz="2" w:space="0" w:color="000000"/>
-            </w:tcBorders>
-            <w:shd w:fill="auto" w:val="clear"/>
-            <w:tcMar>
-              <w:left w:w="54" w:type="dxa"/>
-            </w:tcMar>
-          </w:tcPr>
-          <w:p>
-            <w:pPr>
-              <w:pStyle w:val="TabellenInhalt"/>
-              <w:rPr>
-                <w:rFonts w:ascii="Calibri" w:hAnsi="Calibri"/>
-                <w:sz w:val="28"/>
-                <w:szCs w:val="28"/>
-              </w:rPr>
-            </w:pPr>
-            <w:r>
-              <w:rPr>
-                <w:rFonts w:ascii="Calibri" w:hAnsi="Calibri"/>
-                <w:sz w:val="28"/>
-                <w:szCs w:val="28"/>
-              </w:rPr>
+              <w:t>Userdaten</w:t>
+            </w:r>
+          </w:p>
+        </w:tc>
+        <w:tc>
+          <w:tcPr>
+            <w:tcW w:w="4819" w:type="dxa"/>
+            <w:tcBorders>
+              <w:left w:val="single" w:sz="2" w:space="0" w:color="000000"/>
+              <w:bottom w:val="single" w:sz="2" w:space="0" w:color="000000"/>
+              <w:right w:val="single" w:sz="2" w:space="0" w:color="000000"/>
+              <w:insideH w:val="single" w:sz="2" w:space="0" w:color="000000"/>
+              <w:insideV w:val="single" w:sz="2" w:space="0" w:color="000000"/>
+            </w:tcBorders>
+            <w:shd w:fill="auto" w:val="clear"/>
+            <w:tcMar>
+              <w:left w:w="54" w:type="dxa"/>
+            </w:tcMar>
+          </w:tcPr>
+          <w:p>
+            <w:pPr>
+              <w:pStyle w:val="TabellenInhalt"/>
+              <w:rPr>
+                <w:rFonts w:ascii="Calibri" w:hAnsi="Calibri"/>
+                <w:sz w:val="28"/>
+                <w:szCs w:val="28"/>
+              </w:rPr>
+            </w:pPr>
+            <w:r>
+              <w:rPr>
+                <w:rFonts w:ascii="Calibri" w:hAnsi="Calibri"/>
+                <w:sz w:val="28"/>
+                <w:szCs w:val="28"/>
+              </w:rPr>
+              <w:t>Daten, die im Bezug auf den User verwendet werden.</w:t>
+            </w:r>
+          </w:p>
+        </w:tc>
+      </w:tr>
+      <w:tr>
+        <w:trPr/>
+        <w:tc>
+          <w:tcPr>
+            <w:tcW w:w="4819" w:type="dxa"/>
+            <w:tcBorders>
+              <w:left w:val="single" w:sz="2" w:space="0" w:color="000000"/>
+              <w:bottom w:val="single" w:sz="2" w:space="0" w:color="000000"/>
+              <w:insideH w:val="single" w:sz="2" w:space="0" w:color="000000"/>
+            </w:tcBorders>
+            <w:shd w:fill="auto" w:val="clear"/>
+            <w:tcMar>
+              <w:left w:w="54" w:type="dxa"/>
+            </w:tcMar>
+          </w:tcPr>
+          <w:p>
+            <w:pPr>
+              <w:pStyle w:val="TabellenInhalt"/>
+              <w:rPr>
+                <w:rFonts w:ascii="Calibri" w:hAnsi="Calibri"/>
+                <w:sz w:val="28"/>
+                <w:szCs w:val="28"/>
+              </w:rPr>
+            </w:pPr>
+            <w:r>
+              <w:rPr>
+                <w:rFonts w:ascii="Calibri" w:hAnsi="Calibri"/>
+                <w:sz w:val="28"/>
+                <w:szCs w:val="28"/>
+              </w:rPr>
+              <w:t>Entrydaten</w:t>
+            </w:r>
+          </w:p>
+        </w:tc>
+        <w:tc>
+          <w:tcPr>
+            <w:tcW w:w="4819" w:type="dxa"/>
+            <w:tcBorders>
+              <w:left w:val="single" w:sz="2" w:space="0" w:color="000000"/>
+              <w:bottom w:val="single" w:sz="2" w:space="0" w:color="000000"/>
+              <w:right w:val="single" w:sz="2" w:space="0" w:color="000000"/>
+              <w:insideH w:val="single" w:sz="2" w:space="0" w:color="000000"/>
+              <w:insideV w:val="single" w:sz="2" w:space="0" w:color="000000"/>
+            </w:tcBorders>
+            <w:shd w:fill="auto" w:val="clear"/>
+            <w:tcMar>
+              <w:left w:w="54" w:type="dxa"/>
+            </w:tcMar>
+          </w:tcPr>
+          <w:p>
+            <w:pPr>
+              <w:pStyle w:val="TabellenInhalt"/>
+              <w:rPr>
+                <w:rFonts w:ascii="Calibri" w:hAnsi="Calibri"/>
+                <w:sz w:val="28"/>
+                <w:szCs w:val="28"/>
+              </w:rPr>
+            </w:pPr>
+            <w:r>
+              <w:rPr>
+                <w:rFonts w:ascii="Calibri" w:hAnsi="Calibri"/>
+                <w:sz w:val="28"/>
+                <w:szCs w:val="28"/>
+              </w:rPr>
+              <w:t>Daten, welche für den Log in benötigt werden.</w:t>
             </w:r>
           </w:p>
         </w:tc>

</xml_diff>